<commit_message>
commit on 23aug2021 7:39pm
</commit_message>
<xml_diff>
--- a/Technical-Flow-Document_PPT/Technical Flow Document.docx
+++ b/Technical-Flow-Document_PPT/Technical Flow Document.docx
@@ -199,6 +199,49 @@
           <w:lang w:val="en-US"/>
         </w:rPr>
       </w:pPr>
+      <w:hyperlink r:id="rId7" w:history="1">
+        <w:r>
+          <w:rPr>
+            <w:rStyle w:val="Hyperlink"/>
+          </w:rPr>
+          <w:t xml:space="preserve">Cyberbullying_Detection/README.md at main · </w:t>
+        </w:r>
+        <w:proofErr w:type="spellStart"/>
+        <w:r>
+          <w:rPr>
+            <w:rStyle w:val="Hyperlink"/>
+          </w:rPr>
+          <w:t>anuragwatane</w:t>
+        </w:r>
+        <w:proofErr w:type="spellEnd"/>
+        <w:r>
+          <w:rPr>
+            <w:rStyle w:val="Hyperlink"/>
+          </w:rPr>
+          <w:t>/</w:t>
+        </w:r>
+        <w:proofErr w:type="spellStart"/>
+        <w:r>
+          <w:rPr>
+            <w:rStyle w:val="Hyperlink"/>
+          </w:rPr>
+          <w:t>Cyberbullying_Detection</w:t>
+        </w:r>
+        <w:proofErr w:type="spellEnd"/>
+        <w:r>
+          <w:rPr>
+            <w:rStyle w:val="Hyperlink"/>
+          </w:rPr>
+          <w:t xml:space="preserve"> (github.com)</w:t>
+        </w:r>
+      </w:hyperlink>
+    </w:p>
+    <w:p>
+      <w:pPr>
+        <w:rPr>
+          <w:lang w:val="en-US"/>
+        </w:rPr>
+      </w:pPr>
     </w:p>
     <w:p>
       <w:pPr>
@@ -451,7 +494,6 @@
         <w:pStyle w:val="Heading2"/>
       </w:pPr>
       <w:r>
-        <w:lastRenderedPageBreak/>
         <w:t>Docker command to build the Flask app</w:t>
       </w:r>
     </w:p>
@@ -596,7 +638,7 @@
           <w:lang w:val="en-US"/>
         </w:rPr>
       </w:pPr>
-      <w:hyperlink r:id="rId7" w:history="1">
+      <w:hyperlink r:id="rId8" w:history="1">
         <w:r>
           <w:rPr>
             <w:rStyle w:val="Hyperlink"/>
@@ -633,7 +675,7 @@
           <w:lang w:val="en-US"/>
         </w:rPr>
       </w:pPr>
-      <w:hyperlink r:id="rId8" w:history="1">
+      <w:hyperlink r:id="rId9" w:history="1">
         <w:r>
           <w:rPr>
             <w:rStyle w:val="Hyperlink"/>
@@ -1205,6 +1247,18 @@
       <w:szCs w:val="24"/>
     </w:rPr>
   </w:style>
+  <w:style w:type="character" w:styleId="FollowedHyperlink">
+    <w:name w:val="FollowedHyperlink"/>
+    <w:basedOn w:val="DefaultParagraphFont"/>
+    <w:uiPriority w:val="99"/>
+    <w:semiHidden/>
+    <w:unhideWhenUsed/>
+    <w:rsid w:val="00B32DAD"/>
+    <w:rPr>
+      <w:color w:val="954F72" w:themeColor="followedHyperlink"/>
+      <w:u w:val="single"/>
+    </w:rPr>
+  </w:style>
 </w:styles>
 </file>
 

</xml_diff>